<commit_message>
Added few more docs for ref
</commit_message>
<xml_diff>
--- a/AWS - Tomcat Installation and configure steps doc.docx
+++ b/AWS - Tomcat Installation and configure steps doc.docx
@@ -456,18 +456,16 @@
         </w:rPr>
         <w:t xml:space="preserve"> </w:t>
       </w:r>
-      <w:hyperlink r:id="rId7" w:history="1">
-        <w:r>
-          <w:rPr>
-            <w:rStyle w:val="Hyperlink"/>
-            <w:rFonts w:ascii="Arial Narrow" w:hAnsi="Arial Narrow"/>
-            <w:sz w:val="24"/>
-            <w:szCs w:val="24"/>
-            <w:lang w:val="en-US"/>
-          </w:rPr>
-          <w:t>https://mirrors.estointernet.in/apache/tomcat/tomcat-8/v8.5.69/bin/apache-tomcat-8.5.69.tar.gz</w:t>
-        </w:r>
-      </w:hyperlink>
+      <w:r>
+        <w:rPr>
+          <w:rStyle w:val="Hyperlink"/>
+          <w:rFonts w:ascii="Arial Narrow" w:hAnsi="Arial Narrow"/>
+          <w:sz w:val="24"/>
+          <w:szCs w:val="24"/>
+          <w:lang w:val="en-US"/>
+        </w:rPr>
+        <w:t>https://mirrors.estointernet.in/apache/tomcat/tomcat-8/v8.5.70/bin/apache-tomcat-8.5.70.tar.gz</w:t>
+      </w:r>
     </w:p>
     <w:p>
       <w:pPr>
@@ -661,16 +659,7 @@
           <w:szCs w:val="24"/>
           <w:lang w:val="en-US"/>
         </w:rPr>
-        <w:t>#chmod +x /opt/apache-tomcat-8.5.54/bin/</w:t>
-      </w:r>
-      <w:r>
-        <w:rPr>
-          <w:rFonts w:ascii="Arial Narrow" w:hAnsi="Arial Narrow"/>
-          <w:sz w:val="24"/>
-          <w:szCs w:val="24"/>
-          <w:lang w:val="en-US"/>
-        </w:rPr>
-        <w:t>shutdown.sh</w:t>
+        <w:t>#chmod +x /opt/apache-tomcat-8.5.54/bin/shutdown.sh</w:t>
       </w:r>
     </w:p>
     <w:p>
@@ -909,29 +898,7 @@
           <w:szCs w:val="24"/>
           <w:lang w:val="en-US"/>
         </w:rPr>
-        <w:t>&lt;Connector port="80</w:t>
-      </w:r>
-      <w:r>
-        <w:rPr>
-          <w:rFonts w:ascii="Arial Narrow" w:hAnsi="Arial Narrow"/>
-          <w:b/>
-          <w:bCs/>
-          <w:sz w:val="24"/>
-          <w:szCs w:val="24"/>
-          <w:lang w:val="en-US"/>
-        </w:rPr>
-        <w:t>8</w:t>
-      </w:r>
-      <w:r>
-        <w:rPr>
-          <w:rFonts w:ascii="Arial Narrow" w:hAnsi="Arial Narrow"/>
-          <w:b/>
-          <w:bCs/>
-          <w:sz w:val="24"/>
-          <w:szCs w:val="24"/>
-          <w:lang w:val="en-US"/>
-        </w:rPr>
-        <w:t>0" protocol="HTTP/1.1"</w:t>
+        <w:t>&lt;Connector port="8080" protocol="HTTP/1.1"</w:t>
       </w:r>
     </w:p>
     <w:p>
@@ -1258,16 +1225,7 @@
           <w:szCs w:val="24"/>
           <w:lang w:val="en-US"/>
         </w:rPr>
-        <w:t xml:space="preserve">bove command gives 3 context.xml </w:t>
-      </w:r>
-      <w:r>
-        <w:rPr>
-          <w:rFonts w:ascii="Arial Narrow" w:hAnsi="Arial Narrow"/>
-          <w:sz w:val="24"/>
-          <w:szCs w:val="24"/>
-          <w:lang w:val="en-US"/>
-        </w:rPr>
-        <w:t xml:space="preserve">files. Comment </w:t>
+        <w:t xml:space="preserve">bove command gives 3 context.xml files. Comment </w:t>
       </w:r>
       <w:proofErr w:type="gramStart"/>
       <w:r>
@@ -1277,16 +1235,7 @@
           <w:szCs w:val="24"/>
           <w:lang w:val="en-US"/>
         </w:rPr>
-        <w:t>(</w:t>
-      </w:r>
-      <w:r>
-        <w:rPr>
-          <w:rFonts w:ascii="Arial Narrow" w:hAnsi="Arial Narrow"/>
-          <w:sz w:val="24"/>
-          <w:szCs w:val="24"/>
-          <w:lang w:val="en-US"/>
-        </w:rPr>
-        <w:t>)</w:t>
+        <w:t>()</w:t>
       </w:r>
       <w:proofErr w:type="spellStart"/>
       <w:r>
@@ -1307,25 +1256,7 @@
           <w:szCs w:val="24"/>
           <w:lang w:val="en-US"/>
         </w:rPr>
-        <w:t xml:space="preserve"> on files which are under webapp </w:t>
-      </w:r>
-      <w:r>
-        <w:rPr>
-          <w:rFonts w:ascii="Arial Narrow" w:hAnsi="Arial Narrow"/>
-          <w:sz w:val="24"/>
-          <w:szCs w:val="24"/>
-          <w:lang w:val="en-US"/>
-        </w:rPr>
-        <w:t>directory. After</w:t>
-      </w:r>
-      <w:r>
-        <w:rPr>
-          <w:rFonts w:ascii="Arial Narrow" w:hAnsi="Arial Narrow"/>
-          <w:sz w:val="24"/>
-          <w:szCs w:val="24"/>
-          <w:lang w:val="en-US"/>
-        </w:rPr>
-        <w:t xml:space="preserve"> that restart tomcat services to effect these changes</w:t>
+        <w:t xml:space="preserve"> on files which are under webapp directory. After that restart tomcat services to effect these changes</w:t>
       </w:r>
     </w:p>
     <w:p>
@@ -1828,33 +1759,7 @@
           <w:szCs w:val="24"/>
           <w:lang w:val="en-US"/>
         </w:rPr>
-        <w:t>&lt;user</w:t>
-      </w:r>
-      <w:r>
-        <w:rPr>
-          <w:rFonts w:ascii="Arial Narrow" w:hAnsi="Arial Narrow"/>
-          <w:b/>
-          <w:bCs/>
-          <w:i/>
-          <w:iCs/>
-          <w:sz w:val="24"/>
-          <w:szCs w:val="24"/>
-          <w:lang w:val="en-US"/>
-        </w:rPr>
-        <w:t xml:space="preserve"> </w:t>
-      </w:r>
-      <w:r>
-        <w:rPr>
-          <w:rFonts w:ascii="Arial Narrow" w:hAnsi="Arial Narrow"/>
-          <w:b/>
-          <w:bCs/>
-          <w:i/>
-          <w:iCs/>
-          <w:sz w:val="24"/>
-          <w:szCs w:val="24"/>
-          <w:lang w:val="en-US"/>
-        </w:rPr>
-        <w:t>username="</w:t>
+        <w:t>&lt;user username="</w:t>
       </w:r>
       <w:r>
         <w:rPr>
@@ -2059,7 +1964,7 @@
                     </pic:cNvPicPr>
                   </pic:nvPicPr>
                   <pic:blipFill>
-                    <a:blip r:embed="rId8">
+                    <a:blip r:embed="rId7">
                       <a:extLst>
                         <a:ext uri="{28A0092B-C50C-407E-A947-70E740481C1C}">
                           <a14:useLocalDpi xmlns:a14="http://schemas.microsoft.com/office/drawing/2010/main" val="0"/>
@@ -2097,8 +2002,8 @@
         <w:jc w:val="both"/>
         <w:rPr>
           <w:rFonts w:ascii="Arial Narrow" w:hAnsi="Arial Narrow"/>
-          <w:sz w:val="24"/>
-          <w:szCs w:val="24"/>
+          <w:sz w:val="12"/>
+          <w:szCs w:val="12"/>
           <w:lang w:val="en-US"/>
         </w:rPr>
       </w:pPr>
@@ -2131,6 +2036,10 @@
     <w:p>
       <w:pPr>
         <w:pStyle w:val="ListParagraph"/>
+        <w:numPr>
+          <w:ilvl w:val="0"/>
+          <w:numId w:val="4"/>
+        </w:numPr>
         <w:jc w:val="both"/>
         <w:rPr>
           <w:rFonts w:ascii="Arial Narrow" w:hAnsi="Arial Narrow"/>
@@ -2139,6 +2048,138 @@
           <w:lang w:val="en-US"/>
         </w:rPr>
       </w:pPr>
+      <w:r>
+        <w:rPr>
+          <w:rFonts w:ascii="Arial Narrow" w:hAnsi="Arial Narrow"/>
+          <w:sz w:val="24"/>
+          <w:szCs w:val="24"/>
+          <w:lang w:val="en-US"/>
+        </w:rPr>
+        <w:t>To check tomcat version in EC2 instance</w:t>
+      </w:r>
+    </w:p>
+    <w:p>
+      <w:pPr>
+        <w:pStyle w:val="ListParagraph"/>
+        <w:jc w:val="both"/>
+        <w:rPr>
+          <w:rFonts w:ascii="Arial Narrow" w:hAnsi="Arial Narrow"/>
+          <w:sz w:val="24"/>
+          <w:szCs w:val="24"/>
+          <w:lang w:val="en-US"/>
+        </w:rPr>
+      </w:pPr>
+      <w:r>
+        <w:rPr>
+          <w:rFonts w:ascii="Arial Narrow" w:hAnsi="Arial Narrow"/>
+          <w:sz w:val="24"/>
+          <w:szCs w:val="24"/>
+          <w:lang w:val="en-US"/>
+        </w:rPr>
+        <w:t>$ cd /opt/tomcat/bin</w:t>
+      </w:r>
+    </w:p>
+    <w:p>
+      <w:pPr>
+        <w:pStyle w:val="ListParagraph"/>
+        <w:jc w:val="both"/>
+        <w:rPr>
+          <w:rFonts w:ascii="Arial Narrow" w:hAnsi="Arial Narrow"/>
+          <w:sz w:val="24"/>
+          <w:szCs w:val="24"/>
+          <w:lang w:val="en-US"/>
+        </w:rPr>
+      </w:pPr>
+      <w:r>
+        <w:rPr>
+          <w:rFonts w:ascii="Arial Narrow" w:hAnsi="Arial Narrow"/>
+          <w:sz w:val="24"/>
+          <w:szCs w:val="24"/>
+          <w:lang w:val="en-US"/>
+        </w:rPr>
+        <w:t>$./version.sh</w:t>
+      </w:r>
+    </w:p>
+    <w:p>
+      <w:pPr>
+        <w:pStyle w:val="ListParagraph"/>
+        <w:jc w:val="both"/>
+        <w:rPr>
+          <w:rFonts w:ascii="Arial Narrow" w:hAnsi="Arial Narrow"/>
+          <w:sz w:val="14"/>
+          <w:szCs w:val="14"/>
+          <w:lang w:val="en-US"/>
+        </w:rPr>
+      </w:pPr>
+    </w:p>
+    <w:p>
+      <w:pPr>
+        <w:pStyle w:val="ListParagraph"/>
+        <w:jc w:val="both"/>
+        <w:rPr>
+          <w:rFonts w:ascii="Arial Narrow" w:hAnsi="Arial Narrow"/>
+          <w:sz w:val="24"/>
+          <w:szCs w:val="24"/>
+          <w:lang w:val="en-US"/>
+        </w:rPr>
+      </w:pPr>
+      <w:r>
+        <w:rPr>
+          <w:rFonts w:ascii="Arial Narrow" w:hAnsi="Arial Narrow"/>
+          <w:noProof/>
+          <w:sz w:val="24"/>
+          <w:szCs w:val="24"/>
+          <w:lang w:val="en-US"/>
+        </w:rPr>
+        <w:drawing>
+          <wp:inline distT="0" distB="0" distL="0" distR="0" wp14:anchorId="7CF32BDA" wp14:editId="714C3DC2">
+            <wp:extent cx="5086771" cy="1651819"/>
+            <wp:effectExtent l="0" t="0" r="0" b="5715"/>
+            <wp:docPr id="2" name="Picture 2"/>
+            <wp:cNvGraphicFramePr>
+              <a:graphicFrameLocks xmlns:a="http://schemas.openxmlformats.org/drawingml/2006/main" noChangeAspect="1"/>
+            </wp:cNvGraphicFramePr>
+            <a:graphic xmlns:a="http://schemas.openxmlformats.org/drawingml/2006/main">
+              <a:graphicData uri="http://schemas.openxmlformats.org/drawingml/2006/picture">
+                <pic:pic xmlns:pic="http://schemas.openxmlformats.org/drawingml/2006/picture">
+                  <pic:nvPicPr>
+                    <pic:cNvPr id="0" name="Picture 1"/>
+                    <pic:cNvPicPr>
+                      <a:picLocks noChangeAspect="1" noChangeArrowheads="1"/>
+                    </pic:cNvPicPr>
+                  </pic:nvPicPr>
+                  <pic:blipFill>
+                    <a:blip r:embed="rId8">
+                      <a:extLst>
+                        <a:ext uri="{28A0092B-C50C-407E-A947-70E740481C1C}">
+                          <a14:useLocalDpi xmlns:a14="http://schemas.microsoft.com/office/drawing/2010/main" val="0"/>
+                        </a:ext>
+                      </a:extLst>
+                    </a:blip>
+                    <a:srcRect/>
+                    <a:stretch>
+                      <a:fillRect/>
+                    </a:stretch>
+                  </pic:blipFill>
+                  <pic:spPr bwMode="auto">
+                    <a:xfrm>
+                      <a:off x="0" y="0"/>
+                      <a:ext cx="5120606" cy="1662806"/>
+                    </a:xfrm>
+                    <a:prstGeom prst="rect">
+                      <a:avLst/>
+                    </a:prstGeom>
+                    <a:noFill/>
+                    <a:ln>
+                      <a:noFill/>
+                    </a:ln>
+                  </pic:spPr>
+                </pic:pic>
+              </a:graphicData>
+            </a:graphic>
+          </wp:inline>
+        </w:drawing>
+      </w:r>
     </w:p>
     <w:p>
       <w:pPr>
@@ -2840,7 +2881,7 @@
     <w:lsdException w:name="Table Web 2" w:semiHidden="1" w:unhideWhenUsed="1"/>
     <w:lsdException w:name="Table Web 3" w:semiHidden="1" w:unhideWhenUsed="1"/>
     <w:lsdException w:name="Balloon Text" w:semiHidden="1" w:unhideWhenUsed="1"/>
-    <w:lsdException w:name="Table Grid" w:semiHidden="1" w:uiPriority="59" w:unhideWhenUsed="1"/>
+    <w:lsdException w:name="Table Grid" w:uiPriority="59"/>
     <w:lsdException w:name="Table Theme" w:semiHidden="1" w:unhideWhenUsed="1"/>
     <w:lsdException w:name="Placeholder Text" w:semiHidden="1"/>
     <w:lsdException w:name="No Spacing" w:uiPriority="1" w:qFormat="1"/>

</xml_diff>